<commit_message>
Add Lab10.docx with completed report
</commit_message>
<xml_diff>
--- a/Lab10.docx
+++ b/Lab10.docx
@@ -952,6 +952,11 @@
           <w:highlight w:val="none"/>
         </w:rPr>
       </w:r>
+      <w:r>
+        <w:rPr>
+          <w:highlight w:val="none"/>
+        </w:rPr>
+      </w:r>
     </w:p>
     <w:p>
       <w:pPr>
@@ -962,7 +967,16 @@
       <w:r>
         <w:t xml:space="preserve">Созданы профили для всех участников.</w:t>
       </w:r>
-      <w:r/>
+      <w:r>
+        <w:rPr>
+          <w:highlight w:val="none"/>
+        </w:rPr>
+      </w:r>
+      <w:r>
+        <w:rPr>
+          <w:highlight w:val="none"/>
+        </w:rPr>
+      </w:r>
     </w:p>
     <w:p>
       <w:r/>
@@ -983,6 +997,7 @@
           <w:highlight w:val="none"/>
         </w:rPr>
       </w:r>
+      <w:r/>
     </w:p>
     <w:p>
       <w:pPr>
@@ -992,27 +1007,37 @@
       </w:pPr>
       <w:r>
         <w:t xml:space="preserve">Распределены роли: Севостьянов О. – студент 1, Пичаев И. – студент 2.</w:t>
+      </w:r>
+      <w:r>
+        <w:rPr>
+          <w:highlight w:val="none"/>
+        </w:rPr>
+      </w:r>
+      <w:r>
+        <w:rPr>
+          <w:highlight w:val="none"/>
+        </w:rPr>
+      </w:r>
+    </w:p>
+    <w:p>
+      <w:pPr>
+        <w:pStyle w:val="672"/>
+      </w:pPr>
+      <w:r>
+        <w:rPr>
+          <w:highlight w:val="none"/>
+        </w:rPr>
+        <w:t xml:space="preserve">Создание совместного репозитория</w:t>
+      </w:r>
+      <w:r>
+        <w:rPr>
+          <w:highlight w:val="none"/>
+        </w:rPr>
       </w:r>
       <w:r/>
     </w:p>
     <w:p>
       <w:pPr>
-        <w:pStyle w:val="672"/>
-      </w:pPr>
-      <w:r>
-        <w:rPr>
-          <w:highlight w:val="none"/>
-        </w:rPr>
-        <w:t xml:space="preserve">Создание совместного репозитория</w:t>
-      </w:r>
-      <w:r>
-        <w:rPr>
-          <w:highlight w:val="none"/>
-        </w:rPr>
-      </w:r>
-    </w:p>
-    <w:p>
-      <w:pPr>
         <w:rPr>
           <w:highlight w:val="none"/>
         </w:rPr>
@@ -1020,7 +1045,16 @@
       <w:r>
         <w:t xml:space="preserve">Создан публичный репозиторий, к нему добавлен соавтор.</w:t>
       </w:r>
-      <w:r/>
+      <w:r>
+        <w:rPr>
+          <w:highlight w:val="none"/>
+        </w:rPr>
+      </w:r>
+      <w:r>
+        <w:rPr>
+          <w:highlight w:val="none"/>
+        </w:rPr>
+      </w:r>
     </w:p>
     <w:p>
       <w:r/>
@@ -1041,6 +1075,7 @@
           <w:highlight w:val="none"/>
         </w:rPr>
       </w:r>
+      <w:r/>
     </w:p>
     <w:p>
       <w:pPr>
@@ -1052,8 +1087,633 @@
       <w:r/>
     </w:p>
     <w:p>
+      <w:r>
+        <w:t xml:space="preserve">Создан лок. репозиторий, проведена связь с удалённым репозиторием и перенесены необходимые файлы в оба репозитория.</w:t>
+      </w:r>
+      <w:r/>
+    </w:p>
+    <w:p>
+      <w:pPr>
+        <w:rPr>
+          <w:highlight w:val="none"/>
+        </w:rPr>
+      </w:pPr>
+      <w:r>
+        <w:rPr>
+          <w:highlight w:val="none"/>
+        </w:rPr>
+      </w:r>
+      <w:r>
+        <mc:AlternateContent>
+          <mc:Choice Requires="wpg">
+            <w:drawing>
+              <wp:inline xmlns:wp="http://schemas.openxmlformats.org/drawingml/2006/wordprocessingDrawing" distT="0" distB="0" distL="0" distR="0">
+                <wp:extent cx="6124575" cy="2657475"/>
+                <wp:effectExtent l="0" t="0" r="0" b="0"/>
+                <wp:docPr id="1" name=""/>
+                <wp:cNvGraphicFramePr>
+                  <a:graphicFrameLocks xmlns:a="http://schemas.openxmlformats.org/drawingml/2006/main" noChangeAspect="1"/>
+                </wp:cNvGraphicFramePr>
+                <a:graphic xmlns:a="http://schemas.openxmlformats.org/drawingml/2006/main">
+                  <a:graphicData uri="http://schemas.openxmlformats.org/drawingml/2006/picture">
+                    <pic:pic xmlns:pic="http://schemas.openxmlformats.org/drawingml/2006/picture">
+                      <pic:nvPicPr>
+                        <pic:cNvPr id="1612496514" name=""/>
+                        <pic:cNvPicPr>
+                          <a:picLocks noChangeAspect="1"/>
+                        </pic:cNvPicPr>
+                        <pic:nvPr/>
+                      </pic:nvPicPr>
+                      <pic:blipFill>
+                        <a:blip r:embed="rId9"/>
+                        <a:stretch/>
+                      </pic:blipFill>
+                      <pic:spPr bwMode="auto">
+                        <a:xfrm>
+                          <a:off x="0" y="0"/>
+                          <a:ext cx="6124574" cy="2657474"/>
+                        </a:xfrm>
+                        <a:prstGeom prst="rect">
+                          <a:avLst/>
+                        </a:prstGeom>
+                      </pic:spPr>
+                    </pic:pic>
+                  </a:graphicData>
+                </a:graphic>
+              </wp:inline>
+            </w:drawing>
+          </mc:Choice>
+          <mc:Fallback>
+            <w:pict>
+              <v:shapetype type="#_x0000_t75" o:spt="75" coordsize="21600,21600" o:preferrelative="t" path="m@4@5l@4@11@9@11@9@5xe">
+                <v:formulas>
+                  <v:f eqn="if lineDrawn pixelLineWidth 0"/>
+                  <v:f eqn="sum @0 1 0"/>
+                  <v:f eqn="sum 0 0 @1"/>
+                  <v:f eqn="prod @2 1 2"/>
+                  <v:f eqn="prod @3 21600 pixelWidth"/>
+                  <v:f eqn="prod @3 21600 pixelHeight"/>
+                  <v:f eqn="sum @0 0 1"/>
+                  <v:f eqn="prod @6 1 2"/>
+                  <v:f eqn="prod @7 21600 pixelWidth"/>
+                  <v:f eqn="sum @8 21600 0"/>
+                  <v:f eqn="prod @7 21600 pixelHeight"/>
+                  <v:f eqn="sum @10 21600 0"/>
+                </v:formulas>
+              </v:shapetype>
+              <v:shape id="_x0000_i0" o:spid="_x0000_s0" type="#_x0000_t75" style="width:482.25pt;height:209.25pt;mso-wrap-distance-left:0.00pt;mso-wrap-distance-top:0.00pt;mso-wrap-distance-right:0.00pt;mso-wrap-distance-bottom:0.00pt;" stroked="false">
+                <v:path textboxrect="0,0,0,0"/>
+                <v:imagedata r:id="rId9" o:title=""/>
+              </v:shape>
+            </w:pict>
+          </mc:Fallback>
+        </mc:AlternateContent>
+      </w:r>
+      <w:r>
+        <w:rPr>
+          <w:highlight w:val="none"/>
+        </w:rPr>
+      </w:r>
+      <w:r>
+        <w:rPr>
+          <w:highlight w:val="none"/>
+        </w:rPr>
+      </w:r>
+    </w:p>
+    <w:p>
+      <w:r>
+        <w:rPr>
+          <w:highlight w:val="none"/>
+        </w:rPr>
+      </w:r>
+      <w:r>
+        <mc:AlternateContent>
+          <mc:Choice Requires="wpg">
+            <w:drawing>
+              <wp:inline xmlns:wp="http://schemas.openxmlformats.org/drawingml/2006/wordprocessingDrawing" distT="0" distB="0" distL="0" distR="0">
+                <wp:extent cx="4356440" cy="4881146"/>
+                <wp:effectExtent l="0" t="0" r="0" b="0"/>
+                <wp:docPr id="2" name=""/>
+                <wp:cNvGraphicFramePr>
+                  <a:graphicFrameLocks xmlns:a="http://schemas.openxmlformats.org/drawingml/2006/main" noChangeAspect="1"/>
+                </wp:cNvGraphicFramePr>
+                <a:graphic xmlns:a="http://schemas.openxmlformats.org/drawingml/2006/main">
+                  <a:graphicData uri="http://schemas.openxmlformats.org/drawingml/2006/picture">
+                    <pic:pic xmlns:pic="http://schemas.openxmlformats.org/drawingml/2006/picture">
+                      <pic:nvPicPr>
+                        <pic:cNvPr id="180784422" name=""/>
+                        <pic:cNvPicPr>
+                          <a:picLocks noChangeAspect="1"/>
+                        </pic:cNvPicPr>
+                        <pic:nvPr/>
+                      </pic:nvPicPr>
+                      <pic:blipFill>
+                        <a:blip r:embed="rId10"/>
+                        <a:stretch/>
+                      </pic:blipFill>
+                      <pic:spPr bwMode="auto">
+                        <a:xfrm flipH="0" flipV="0">
+                          <a:off x="0" y="0"/>
+                          <a:ext cx="4356439" cy="4881145"/>
+                        </a:xfrm>
+                        <a:prstGeom prst="rect">
+                          <a:avLst/>
+                        </a:prstGeom>
+                      </pic:spPr>
+                    </pic:pic>
+                  </a:graphicData>
+                </a:graphic>
+              </wp:inline>
+            </w:drawing>
+          </mc:Choice>
+          <mc:Fallback>
+            <w:pict>
+              <v:shapetype type="#_x0000_t75" o:spt="75" coordsize="21600,21600" o:preferrelative="t" path="m@4@5l@4@11@9@11@9@5xe">
+                <v:formulas>
+                  <v:f eqn="if lineDrawn pixelLineWidth 0"/>
+                  <v:f eqn="sum @0 1 0"/>
+                  <v:f eqn="sum 0 0 @1"/>
+                  <v:f eqn="prod @2 1 2"/>
+                  <v:f eqn="prod @3 21600 pixelWidth"/>
+                  <v:f eqn="prod @3 21600 pixelHeight"/>
+                  <v:f eqn="sum @0 0 1"/>
+                  <v:f eqn="prod @6 1 2"/>
+                  <v:f eqn="prod @7 21600 pixelWidth"/>
+                  <v:f eqn="sum @8 21600 0"/>
+                  <v:f eqn="prod @7 21600 pixelHeight"/>
+                  <v:f eqn="sum @10 21600 0"/>
+                </v:formulas>
+              </v:shapetype>
+              <v:shape id="_x0000_i1" o:spid="_x0000_s1" type="#_x0000_t75" style="width:343.03pt;height:384.34pt;mso-wrap-distance-left:0.00pt;mso-wrap-distance-top:0.00pt;mso-wrap-distance-right:0.00pt;mso-wrap-distance-bottom:0.00pt;" stroked="false">
+                <v:path textboxrect="0,0,0,0"/>
+                <v:imagedata r:id="rId10" o:title=""/>
+              </v:shape>
+            </w:pict>
+          </mc:Fallback>
+        </mc:AlternateContent>
+      </w:r>
+      <w:r>
+        <w:rPr>
+          <w:highlight w:val="none"/>
+        </w:rPr>
+      </w:r>
+      <w:r/>
+    </w:p>
+    <w:p>
+      <w:pPr>
+        <w:rPr>
+          <w:highlight w:val="none"/>
+        </w:rPr>
+      </w:pPr>
+      <w:r>
+        <mc:AlternateContent>
+          <mc:Choice Requires="wpg">
+            <w:drawing>
+              <wp:inline xmlns:wp="http://schemas.openxmlformats.org/drawingml/2006/wordprocessingDrawing" distT="0" distB="0" distL="0" distR="0">
+                <wp:extent cx="5232740" cy="4001837"/>
+                <wp:effectExtent l="0" t="0" r="0" b="0"/>
+                <wp:docPr id="3" name=""/>
+                <wp:cNvGraphicFramePr>
+                  <a:graphicFrameLocks xmlns:a="http://schemas.openxmlformats.org/drawingml/2006/main" noChangeAspect="1"/>
+                </wp:cNvGraphicFramePr>
+                <a:graphic xmlns:a="http://schemas.openxmlformats.org/drawingml/2006/main">
+                  <a:graphicData uri="http://schemas.openxmlformats.org/drawingml/2006/picture">
+                    <pic:pic xmlns:pic="http://schemas.openxmlformats.org/drawingml/2006/picture">
+                      <pic:nvPicPr>
+                        <pic:cNvPr id="922136650" name=""/>
+                        <pic:cNvPicPr>
+                          <a:picLocks noChangeAspect="1"/>
+                        </pic:cNvPicPr>
+                        <pic:nvPr/>
+                      </pic:nvPicPr>
+                      <pic:blipFill>
+                        <a:blip r:embed="rId11"/>
+                        <a:stretch/>
+                      </pic:blipFill>
+                      <pic:spPr bwMode="auto">
+                        <a:xfrm flipH="0" flipV="0">
+                          <a:off x="0" y="0"/>
+                          <a:ext cx="5232739" cy="4001837"/>
+                        </a:xfrm>
+                        <a:prstGeom prst="rect">
+                          <a:avLst/>
+                        </a:prstGeom>
+                      </pic:spPr>
+                    </pic:pic>
+                  </a:graphicData>
+                </a:graphic>
+              </wp:inline>
+            </w:drawing>
+          </mc:Choice>
+          <mc:Fallback>
+            <w:pict>
+              <v:shapetype type="#_x0000_t75" o:spt="75" coordsize="21600,21600" o:preferrelative="t" path="m@4@5l@4@11@9@11@9@5xe">
+                <v:formulas>
+                  <v:f eqn="if lineDrawn pixelLineWidth 0"/>
+                  <v:f eqn="sum @0 1 0"/>
+                  <v:f eqn="sum 0 0 @1"/>
+                  <v:f eqn="prod @2 1 2"/>
+                  <v:f eqn="prod @3 21600 pixelWidth"/>
+                  <v:f eqn="prod @3 21600 pixelHeight"/>
+                  <v:f eqn="sum @0 0 1"/>
+                  <v:f eqn="prod @6 1 2"/>
+                  <v:f eqn="prod @7 21600 pixelWidth"/>
+                  <v:f eqn="sum @8 21600 0"/>
+                  <v:f eqn="prod @7 21600 pixelHeight"/>
+                  <v:f eqn="sum @10 21600 0"/>
+                </v:formulas>
+              </v:shapetype>
+              <v:shape id="_x0000_i2" o:spid="_x0000_s2" type="#_x0000_t75" style="width:412.03pt;height:315.11pt;mso-wrap-distance-left:0.00pt;mso-wrap-distance-top:0.00pt;mso-wrap-distance-right:0.00pt;mso-wrap-distance-bottom:0.00pt;" stroked="false">
+                <v:path textboxrect="0,0,0,0"/>
+                <v:imagedata r:id="rId11" o:title=""/>
+              </v:shape>
+            </w:pict>
+          </mc:Fallback>
+        </mc:AlternateContent>
+      </w:r>
+      <w:r>
+        <w:rPr>
+          <w:highlight w:val="none"/>
+        </w:rPr>
+      </w:r>
+      <w:r>
+        <w:rPr>
+          <w:highlight w:val="none"/>
+        </w:rPr>
+      </w:r>
+    </w:p>
+    <w:p>
+      <w:pPr>
+        <w:rPr>
+          <w:highlight w:val="none"/>
+        </w:rPr>
+      </w:pPr>
+      <w:r>
+        <w:rPr>
+          <w:highlight w:val="none"/>
+        </w:rPr>
+      </w:r>
+      <w:r>
+        <w:rPr>
+          <w:highlight w:val="none"/>
+        </w:rPr>
+      </w:r>
+      <w:r>
+        <w:rPr>
+          <w:highlight w:val="none"/>
+        </w:rPr>
+      </w:r>
+    </w:p>
+    <w:p>
+      <w:pPr>
+        <w:pStyle w:val="674"/>
+        <w:rPr>
+          <w:highlight w:val="none"/>
+        </w:rPr>
+      </w:pPr>
+      <w:r>
+        <w:rPr>
+          <w:highlight w:val="none"/>
+        </w:rPr>
+      </w:r>
+      <w:r>
+        <w:rPr>
+          <w:highlight w:val="none"/>
+        </w:rPr>
+        <w:t xml:space="preserve">Этап 2</w:t>
+      </w:r>
+      <w:r>
+        <w:rPr>
+          <w:highlight w:val="none"/>
+        </w:rPr>
+      </w:r>
+    </w:p>
+    <w:p>
+      <w:pPr>
+        <w:rPr>
+          <w:highlight w:val="none"/>
+        </w:rPr>
+      </w:pPr>
+      <w:r>
+        <w:t xml:space="preserve">Создан локальный репозиторий Студента 1 и выполнено индивидуальное задание, а выполненные действия занесены в файл 1.docx. Проведено слияние с веткой main в удалённом репозитории.</w:t>
+      </w:r>
+      <w:r/>
+    </w:p>
+    <w:p>
+      <w:pPr>
+        <w:rPr>
+          <w:highlight w:val="none"/>
+        </w:rPr>
+      </w:pPr>
+      <w:r>
+        <w:rPr>
+          <w:highlight w:val="none"/>
+        </w:rPr>
+      </w:r>
+      <w:r>
+        <mc:AlternateContent>
+          <mc:Choice Requires="wpg">
+            <w:drawing>
+              <wp:inline xmlns:wp="http://schemas.openxmlformats.org/drawingml/2006/wordprocessingDrawing" distT="0" distB="0" distL="0" distR="0">
+                <wp:extent cx="6480175" cy="4042089"/>
+                <wp:effectExtent l="0" t="0" r="0" b="0"/>
+                <wp:docPr id="4" name=""/>
+                <wp:cNvGraphicFramePr>
+                  <a:graphicFrameLocks xmlns:a="http://schemas.openxmlformats.org/drawingml/2006/main" noChangeAspect="1"/>
+                </wp:cNvGraphicFramePr>
+                <a:graphic xmlns:a="http://schemas.openxmlformats.org/drawingml/2006/main">
+                  <a:graphicData uri="http://schemas.openxmlformats.org/drawingml/2006/picture">
+                    <pic:pic xmlns:pic="http://schemas.openxmlformats.org/drawingml/2006/picture">
+                      <pic:nvPicPr>
+                        <pic:cNvPr id="1645191548" name=""/>
+                        <pic:cNvPicPr>
+                          <a:picLocks noChangeAspect="1"/>
+                        </pic:cNvPicPr>
+                        <pic:nvPr/>
+                      </pic:nvPicPr>
+                      <pic:blipFill>
+                        <a:blip r:embed="rId12"/>
+                        <a:stretch/>
+                      </pic:blipFill>
+                      <pic:spPr bwMode="auto">
+                        <a:xfrm>
+                          <a:off x="0" y="0"/>
+                          <a:ext cx="6480174" cy="4042089"/>
+                        </a:xfrm>
+                        <a:prstGeom prst="rect">
+                          <a:avLst/>
+                        </a:prstGeom>
+                      </pic:spPr>
+                    </pic:pic>
+                  </a:graphicData>
+                </a:graphic>
+              </wp:inline>
+            </w:drawing>
+          </mc:Choice>
+          <mc:Fallback>
+            <w:pict>
+              <v:shapetype type="#_x0000_t75" o:spt="75" coordsize="21600,21600" o:preferrelative="t" path="m@4@5l@4@11@9@11@9@5xe">
+                <v:formulas>
+                  <v:f eqn="if lineDrawn pixelLineWidth 0"/>
+                  <v:f eqn="sum @0 1 0"/>
+                  <v:f eqn="sum 0 0 @1"/>
+                  <v:f eqn="prod @2 1 2"/>
+                  <v:f eqn="prod @3 21600 pixelWidth"/>
+                  <v:f eqn="prod @3 21600 pixelHeight"/>
+                  <v:f eqn="sum @0 0 1"/>
+                  <v:f eqn="prod @6 1 2"/>
+                  <v:f eqn="prod @7 21600 pixelWidth"/>
+                  <v:f eqn="sum @8 21600 0"/>
+                  <v:f eqn="prod @7 21600 pixelHeight"/>
+                  <v:f eqn="sum @10 21600 0"/>
+                </v:formulas>
+              </v:shapetype>
+              <v:shape id="_x0000_i3" o:spid="_x0000_s3" type="#_x0000_t75" style="width:510.25pt;height:318.27pt;mso-wrap-distance-left:0.00pt;mso-wrap-distance-top:0.00pt;mso-wrap-distance-right:0.00pt;mso-wrap-distance-bottom:0.00pt;" stroked="false">
+                <v:path textboxrect="0,0,0,0"/>
+                <v:imagedata r:id="rId12" o:title=""/>
+              </v:shape>
+            </w:pict>
+          </mc:Fallback>
+        </mc:AlternateContent>
+      </w:r>
+      <w:r>
+        <w:rPr>
+          <w:highlight w:val="none"/>
+        </w:rPr>
+      </w:r>
+      <w:r>
+        <w:rPr>
+          <w:highlight w:val="none"/>
+        </w:rPr>
+      </w:r>
       <w:r/>
       <w:r/>
+      <w:r>
+        <w:rPr>
+          <w:highlight w:val="none"/>
+        </w:rPr>
+      </w:r>
+    </w:p>
+    <w:p>
+      <w:r>
+        <w:rPr>
+          <w:highlight w:val="none"/>
+        </w:rPr>
+        <w:t xml:space="preserve">Создан лок. Репозиторий Студента 2 </w:t>
+      </w:r>
+      <w:r>
+        <w:t xml:space="preserve">и выполнено индивидуальное задание, а выполненные действия занесены в файл 2.docx. Проведено слияние с веткой main в удалённом репозитории.</w:t>
+      </w:r>
+      <w:r>
+        <w:rPr>
+          <w:highlight w:val="none"/>
+        </w:rPr>
+      </w:r>
+    </w:p>
+    <w:p>
+      <w:pPr>
+        <w:rPr>
+          <w:highlight w:val="none"/>
+        </w:rPr>
+      </w:pPr>
+      <w:r/>
+      <w:r/>
+      <w:r/>
+      <w:r>
+        <mc:AlternateContent>
+          <mc:Choice Requires="wpg">
+            <w:drawing>
+              <wp:inline xmlns:wp="http://schemas.openxmlformats.org/drawingml/2006/wordprocessingDrawing" distT="0" distB="0" distL="0" distR="0">
+                <wp:extent cx="6080709" cy="4219802"/>
+                <wp:effectExtent l="0" t="0" r="0" b="0"/>
+                <wp:docPr id="5" name=""/>
+                <wp:cNvGraphicFramePr>
+                  <a:graphicFrameLocks xmlns:a="http://schemas.openxmlformats.org/drawingml/2006/main" noChangeAspect="1"/>
+                </wp:cNvGraphicFramePr>
+                <a:graphic xmlns:a="http://schemas.openxmlformats.org/drawingml/2006/main">
+                  <a:graphicData uri="http://schemas.openxmlformats.org/drawingml/2006/picture">
+                    <pic:pic xmlns:pic="http://schemas.openxmlformats.org/drawingml/2006/picture">
+                      <pic:nvPicPr>
+                        <pic:cNvPr id="1154806668" name=""/>
+                        <pic:cNvPicPr>
+                          <a:picLocks noChangeAspect="1"/>
+                        </pic:cNvPicPr>
+                        <pic:nvPr/>
+                      </pic:nvPicPr>
+                      <pic:blipFill>
+                        <a:blip r:embed="rId13"/>
+                        <a:stretch/>
+                      </pic:blipFill>
+                      <pic:spPr bwMode="auto">
+                        <a:xfrm flipH="0" flipV="0">
+                          <a:off x="0" y="0"/>
+                          <a:ext cx="6080708" cy="4219801"/>
+                        </a:xfrm>
+                        <a:prstGeom prst="rect">
+                          <a:avLst/>
+                        </a:prstGeom>
+                      </pic:spPr>
+                    </pic:pic>
+                  </a:graphicData>
+                </a:graphic>
+              </wp:inline>
+            </w:drawing>
+          </mc:Choice>
+          <mc:Fallback>
+            <w:pict>
+              <v:shapetype type="#_x0000_t75" o:spt="75" coordsize="21600,21600" o:preferrelative="t" path="m@4@5l@4@11@9@11@9@5xe">
+                <v:formulas>
+                  <v:f eqn="if lineDrawn pixelLineWidth 0"/>
+                  <v:f eqn="sum @0 1 0"/>
+                  <v:f eqn="sum 0 0 @1"/>
+                  <v:f eqn="prod @2 1 2"/>
+                  <v:f eqn="prod @3 21600 pixelWidth"/>
+                  <v:f eqn="prod @3 21600 pixelHeight"/>
+                  <v:f eqn="sum @0 0 1"/>
+                  <v:f eqn="prod @6 1 2"/>
+                  <v:f eqn="prod @7 21600 pixelWidth"/>
+                  <v:f eqn="sum @8 21600 0"/>
+                  <v:f eqn="prod @7 21600 pixelHeight"/>
+                  <v:f eqn="sum @10 21600 0"/>
+                </v:formulas>
+              </v:shapetype>
+              <v:shape id="_x0000_i4" o:spid="_x0000_s4" type="#_x0000_t75" style="width:478.80pt;height:332.27pt;mso-wrap-distance-left:0.00pt;mso-wrap-distance-top:0.00pt;mso-wrap-distance-right:0.00pt;mso-wrap-distance-bottom:0.00pt;" stroked="false">
+                <v:path textboxrect="0,0,0,0"/>
+                <v:imagedata r:id="rId13" o:title=""/>
+              </v:shape>
+            </w:pict>
+          </mc:Fallback>
+        </mc:AlternateContent>
+      </w:r>
+      <w:r/>
+      <w:r/>
+      <w:r>
+        <w:rPr>
+          <w:highlight w:val="none"/>
+        </w:rPr>
+      </w:r>
+      <w:r/>
+    </w:p>
+    <w:p>
+      <w:pPr>
+        <w:rPr>
+          <w:highlight w:val="none"/>
+        </w:rPr>
+      </w:pPr>
+      <w:r>
+        <w:rPr>
+          <w:highlight w:val="none"/>
+        </w:rPr>
+      </w:r>
+      <w:r>
+        <w:rPr>
+          <w:highlight w:val="none"/>
+        </w:rPr>
+      </w:r>
+    </w:p>
+    <w:p>
+      <w:pPr>
+        <w:rPr>
+          <w:highlight w:val="none"/>
+        </w:rPr>
+      </w:pPr>
+      <w:r>
+        <w:rPr>
+          <w:highlight w:val="none"/>
+        </w:rPr>
+      </w:r>
+      <w:r>
+        <w:rPr>
+          <w:highlight w:val="none"/>
+        </w:rPr>
+      </w:r>
+      <w:hyperlink r:id="rId14" w:tooltip="https://github.com/Godhawk22/FinalWork.git" w:history="1">
+        <w:r>
+          <w:rPr>
+            <w:rStyle w:val="830"/>
+            <w:highlight w:val="none"/>
+          </w:rPr>
+          <w:t xml:space="preserve">https://github.com/Godhawk22/FinalWork.git</w:t>
+        </w:r>
+        <w:r>
+          <w:rPr>
+            <w:rStyle w:val="830"/>
+            <w:highlight w:val="none"/>
+          </w:rPr>
+        </w:r>
+        <w:r>
+          <w:rPr>
+            <w:rStyle w:val="830"/>
+            <w:highlight w:val="none"/>
+          </w:rPr>
+        </w:r>
+      </w:hyperlink>
+      <w:r>
+        <w:rPr>
+          <w:highlight w:val="none"/>
+        </w:rPr>
+      </w:r>
+    </w:p>
+    <w:p>
+      <w:pPr>
+        <w:rPr>
+          <w:b w:val="0"/>
+          <w:bCs w:val="0"/>
+        </w:rPr>
+      </w:pPr>
+      <w:r>
+        <w:rPr>
+          <w:b/>
+          <w:bCs/>
+          <w:highlight w:val="none"/>
+        </w:rPr>
+        <w:t xml:space="preserve">Вывод: </w:t>
+      </w:r>
+      <w:r>
+        <w:rPr>
+          <w:b w:val="0"/>
+          <w:bCs w:val="0"/>
+          <w:highlight w:val="none"/>
+        </w:rPr>
+        <w:t xml:space="preserve">научиться работать с веб-сервисом для хостинга проектов и их</w:t>
+      </w:r>
+      <w:r>
+        <w:rPr>
+          <w:b w:val="0"/>
+          <w:bCs w:val="0"/>
+          <w:highlight w:val="none"/>
+        </w:rPr>
+      </w:r>
+    </w:p>
+    <w:p>
+      <w:pPr>
+        <w:rPr>
+          <w:b w:val="0"/>
+          <w:bCs w:val="0"/>
+          <w:highlight w:val="none"/>
+        </w:rPr>
+      </w:pPr>
+      <w:r>
+        <w:rPr>
+          <w:b w:val="0"/>
+          <w:bCs w:val="0"/>
+          <w:highlight w:val="none"/>
+        </w:rPr>
+        <w:t xml:space="preserve">совместной разработки GitHub. Создать свой публичный репозиторий.</w:t>
+      </w:r>
+      <w:r>
+        <w:rPr>
+          <w:b w:val="0"/>
+          <w:bCs w:val="0"/>
+          <w:highlight w:val="none"/>
+        </w:rPr>
+      </w:r>
+      <w:r>
+        <w:rPr>
+          <w:b w:val="0"/>
+          <w:bCs w:val="0"/>
+        </w:rPr>
+      </w:r>
     </w:p>
     <w:sectPr>
       <w:footnotePr/>

</xml_diff>